<commit_message>
由 Cloud Studio 更新，https://studio.dev.tencent.com
</commit_message>
<xml_diff>
--- a/script/010501.docx
+++ b/script/010501.docx
@@ -107,8 +107,10 @@
           <w:rFonts w:hint="eastAsia"/>
           <w:lang w:val="en-US" w:eastAsia="zh-CN"/>
         </w:rPr>
-        <w:t>你是第一次见到罗科本人，虽然之前就听说过他，但印象还留在他是一个挺有脑瓜的生意人，他看起来身材臃肿，头发也不多，四五十岁，嘴上带着蔑视的笑容。当他眼神瞟到你这里的时候，他淡淡问了句，你是哪位？</w:t>
-      </w:r>
+        <w:t>你是第一次见到罗科本人，虽然之前就听说过他，但印象还留在他是一个挺有脑瓜的生意人，他看起来身材臃肿，头发也不多，四五十岁，嘴上带着蔑视的笑容。当他眼神瞟到你这里的时候，他淡淡问了句，“你是哪位？”</w:t>
+      </w:r>
+      <w:bookmarkStart w:id="0" w:name="_GoBack"/>
+      <w:bookmarkEnd w:id="0"/>
     </w:p>
     <w:p>
       <w:pPr>
@@ -203,8 +205,6 @@
         </w:rPr>
         <w:t>如果 推动 骗他说你是这里的住客 010504</w:t>
       </w:r>
-      <w:bookmarkStart w:id="0" w:name="_GoBack"/>
-      <w:bookmarkEnd w:id="0"/>
     </w:p>
     <w:p/>
     <w:p/>

</xml_diff>